<commit_message>
added new file java 8
</commit_message>
<xml_diff>
--- a/Java Collection frame Work.docx
+++ b/Java Collection frame Work.docx
@@ -52,6 +52,53 @@
       </w:r>
     </w:p>
     <w:p>
+      <w:r>
+        <w:t xml:space="preserve">3). What is the difference between </w:t>
+      </w:r>
+      <w:proofErr w:type="spellStart"/>
+      <w:r>
+        <w:t>ArrayList</w:t>
+      </w:r>
+      <w:proofErr w:type="spellEnd"/>
+      <w:r>
+        <w:t xml:space="preserve"> and LinkedList?</w:t>
+      </w:r>
+    </w:p>
+    <w:p>
+      <w:r>
+        <w:t xml:space="preserve">4). What is the difference between HashSet and </w:t>
+      </w:r>
+      <w:proofErr w:type="spellStart"/>
+      <w:r>
+        <w:t>TreeSet</w:t>
+      </w:r>
+      <w:proofErr w:type="spellEnd"/>
+      <w:r>
+        <w:t xml:space="preserve"> ?</w:t>
+      </w:r>
+    </w:p>
+    <w:p>
+      <w:r>
+        <w:t xml:space="preserve">5). What is the difference between HashMap and </w:t>
+      </w:r>
+      <w:proofErr w:type="spellStart"/>
+      <w:r>
+        <w:t>TreeMap</w:t>
+      </w:r>
+      <w:proofErr w:type="spellEnd"/>
+      <w:r>
+        <w:t>?</w:t>
+      </w:r>
+    </w:p>
+    <w:p>
+      <w:r>
+        <w:t>6). What is foreach method ?</w:t>
+      </w:r>
+    </w:p>
+    <w:p/>
+    <w:p/>
+    <w:p/>
+    <w:p>
       <w:pPr>
         <w:rPr>
           <w:b/>
@@ -123,48 +170,29 @@
     <w:p/>
     <w:p>
       <w:r>
-        <w:t xml:space="preserve">Java collection frame </w:t>
-      </w:r>
-      <w:proofErr w:type="gramStart"/>
-      <w:r>
-        <w:t>wo</w:t>
-      </w:r>
-      <w:r>
-        <w:t>rk  is</w:t>
-      </w:r>
-      <w:proofErr w:type="gramEnd"/>
-      <w:r>
-        <w:t xml:space="preserve"> a set of class and interfaces in java  which provides a standardized architecture for representing and manipulating collections of objects. It was introduced in java 2.</w:t>
+        <w:t>Java collection frame wo</w:t>
+      </w:r>
+      <w:r>
+        <w:t>rk  is a set of class and interfaces in java  which provides a standardized architecture for representing and manipulating collections of objects. It was introduced in java 2.</w:t>
       </w:r>
     </w:p>
     <w:p/>
     <w:p/>
     <w:p>
       <w:r>
-        <w:t xml:space="preserve">2). </w:t>
-      </w:r>
-      <w:r>
-        <w:t>Difference types of collections in java collection frame work?</w:t>
+        <w:t>2). Difference types of collections in java collection frame work?</w:t>
       </w:r>
     </w:p>
     <w:p/>
     <w:p>
       <w:r>
-        <w:t xml:space="preserve">The framework provides a set of core interfaces that represent different types of collections such </w:t>
-      </w:r>
-      <w:proofErr w:type="gramStart"/>
-      <w:r>
-        <w:t>as</w:t>
+        <w:t>The framework provides a set of core interfaces that represent different types of collections such as</w:t>
       </w:r>
       <w:r>
         <w:t xml:space="preserve"> </w:t>
       </w:r>
       <w:r>
-        <w:t>:</w:t>
-      </w:r>
-      <w:proofErr w:type="gramEnd"/>
-      <w:r>
-        <w:t>-</w:t>
+        <w:t>:-</w:t>
       </w:r>
     </w:p>
     <w:p>
@@ -175,9 +203,20 @@
           <w:sz w:val="24"/>
           <w:szCs w:val="24"/>
         </w:rPr>
-        <w:t xml:space="preserve">--&gt; </w:t>
-      </w:r>
-      <w:proofErr w:type="gramStart"/>
+        <w:t>--&gt; Collection :</w:t>
+      </w:r>
+      <w:r>
+        <w:rPr>
+          <w:b/>
+          <w:bCs/>
+        </w:rPr>
+        <w:t xml:space="preserve"> </w:t>
+      </w:r>
+      <w:r>
+        <w:t xml:space="preserve"> This is the root interface for all collection types. Which defines the basic operations such as adding, removing and querying elements.</w:t>
+      </w:r>
+    </w:p>
+    <w:p>
       <w:r>
         <w:rPr>
           <w:b/>
@@ -185,21 +224,46 @@
           <w:sz w:val="24"/>
           <w:szCs w:val="24"/>
         </w:rPr>
-        <w:t>Collection :</w:t>
-      </w:r>
-      <w:proofErr w:type="gramEnd"/>
-      <w:r>
-        <w:rPr>
-          <w:b/>
-          <w:bCs/>
-        </w:rPr>
-        <w:t xml:space="preserve"> </w:t>
-      </w:r>
-      <w:r>
-        <w:t xml:space="preserve"> This is the root interface for all collection types. Which defines the basic operations such as adding, removing and querying elements.</w:t>
-      </w:r>
-    </w:p>
-    <w:p>
+        <w:t>--&gt; List :</w:t>
+      </w:r>
+      <w:r>
+        <w:rPr>
+          <w:b/>
+          <w:bCs/>
+        </w:rPr>
+        <w:t xml:space="preserve">  </w:t>
+      </w:r>
+      <w:r>
+        <w:t xml:space="preserve">It is an ordered collection that allows duplicate elements. Which implement by using </w:t>
+      </w:r>
+      <w:proofErr w:type="spellStart"/>
+      <w:r>
+        <w:rPr>
+          <w:i/>
+          <w:iCs/>
+        </w:rPr>
+        <w:t>ArrayList</w:t>
+      </w:r>
+      <w:proofErr w:type="spellEnd"/>
+      <w:r>
+        <w:rPr>
+          <w:i/>
+          <w:iCs/>
+        </w:rPr>
+        <w:t>, LinkedList</w:t>
+      </w:r>
+      <w:r>
+        <w:t xml:space="preserve"> .</w:t>
+      </w:r>
+    </w:p>
+    <w:p>
+      <w:r>
+        <w:rPr>
+          <w:b/>
+          <w:bCs/>
+        </w:rPr>
+        <w:t xml:space="preserve">--&gt; </w:t>
+      </w:r>
       <w:r>
         <w:rPr>
           <w:b/>
@@ -207,9 +271,8 @@
           <w:sz w:val="24"/>
           <w:szCs w:val="24"/>
         </w:rPr>
-        <w:t xml:space="preserve">--&gt; </w:t>
-      </w:r>
-      <w:proofErr w:type="gramStart"/>
+        <w:t>Set :</w:t>
+      </w:r>
       <w:r>
         <w:rPr>
           <w:b/>
@@ -217,57 +280,56 @@
           <w:sz w:val="24"/>
           <w:szCs w:val="24"/>
         </w:rPr>
-        <w:t>List :</w:t>
-      </w:r>
-      <w:proofErr w:type="gramEnd"/>
-      <w:r>
-        <w:rPr>
-          <w:b/>
-          <w:bCs/>
-        </w:rPr>
-        <w:t xml:space="preserve">  </w:t>
-      </w:r>
-      <w:r>
-        <w:t xml:space="preserve">It is an ordered collection that allows duplicate elements. Which implement by using </w:t>
-      </w:r>
-      <w:proofErr w:type="spellStart"/>
+        <w:t xml:space="preserve"> </w:t>
+      </w:r>
+      <w:r>
+        <w:rPr>
+          <w:b/>
+          <w:bCs/>
+        </w:rPr>
+        <w:t xml:space="preserve"> </w:t>
+      </w:r>
+      <w:r>
+        <w:t xml:space="preserve">A collection that does not allow duplicate elements . Which implement by using </w:t>
+      </w:r>
       <w:r>
         <w:rPr>
           <w:i/>
           <w:iCs/>
         </w:rPr>
-        <w:t>ArrayList</w:t>
-      </w:r>
-      <w:proofErr w:type="spellEnd"/>
+        <w:t xml:space="preserve">HashSet, </w:t>
+      </w:r>
+      <w:proofErr w:type="spellStart"/>
       <w:r>
         <w:rPr>
           <w:i/>
           <w:iCs/>
         </w:rPr>
-        <w:t xml:space="preserve">, </w:t>
-      </w:r>
-      <w:proofErr w:type="gramStart"/>
+        <w:t>TreeSet</w:t>
+      </w:r>
+      <w:proofErr w:type="spellEnd"/>
       <w:r>
         <w:rPr>
           <w:i/>
           <w:iCs/>
         </w:rPr>
-        <w:t>LinkedList</w:t>
-      </w:r>
-      <w:r>
-        <w:t xml:space="preserve"> .</w:t>
-      </w:r>
-      <w:proofErr w:type="gramEnd"/>
-    </w:p>
-    <w:p>
-      <w:r>
-        <w:rPr>
-          <w:b/>
-          <w:bCs/>
-        </w:rPr>
-        <w:t xml:space="preserve">--&gt; </w:t>
-      </w:r>
-      <w:proofErr w:type="gramStart"/>
+        <w:t>.</w:t>
+      </w:r>
+    </w:p>
+    <w:p>
+      <w:pPr>
+        <w:rPr>
+          <w:i/>
+          <w:iCs/>
+        </w:rPr>
+      </w:pPr>
+      <w:r>
+        <w:rPr>
+          <w:b/>
+          <w:bCs/>
+        </w:rPr>
+        <w:t>--&gt;</w:t>
+      </w:r>
       <w:r>
         <w:rPr>
           <w:b/>
@@ -275,9 +337,8 @@
           <w:sz w:val="24"/>
           <w:szCs w:val="24"/>
         </w:rPr>
-        <w:t>Set :</w:t>
-      </w:r>
-      <w:proofErr w:type="gramEnd"/>
+        <w:t xml:space="preserve"> Map</w:t>
+      </w:r>
       <w:r>
         <w:rPr>
           <w:b/>
@@ -285,24 +346,17 @@
           <w:sz w:val="24"/>
           <w:szCs w:val="24"/>
         </w:rPr>
-        <w:t xml:space="preserve"> </w:t>
-      </w:r>
-      <w:r>
-        <w:rPr>
-          <w:b/>
-          <w:bCs/>
-        </w:rPr>
-        <w:t xml:space="preserve"> </w:t>
-      </w:r>
-      <w:r>
-        <w:t xml:space="preserve">A collection that does not allow duplicate elements . Which implement by using </w:t>
+        <w:t xml:space="preserve"> : </w:t>
+      </w:r>
+      <w:r>
+        <w:t xml:space="preserve">This is a collection of key value pair. Which implemented by using </w:t>
       </w:r>
       <w:r>
         <w:rPr>
           <w:i/>
           <w:iCs/>
         </w:rPr>
-        <w:t xml:space="preserve">HashSet, </w:t>
+        <w:t xml:space="preserve">HashMap, </w:t>
       </w:r>
       <w:proofErr w:type="spellStart"/>
       <w:r>
@@ -310,7 +364,7 @@
           <w:i/>
           <w:iCs/>
         </w:rPr>
-        <w:t>TreeSet</w:t>
+        <w:t>TreeMap</w:t>
       </w:r>
       <w:proofErr w:type="spellEnd"/>
       <w:r>
@@ -318,7 +372,7 @@
           <w:i/>
           <w:iCs/>
         </w:rPr>
-        <w:t>.</w:t>
+        <w:t xml:space="preserve">. </w:t>
       </w:r>
     </w:p>
     <w:p>
@@ -342,9 +396,8 @@
           <w:sz w:val="24"/>
           <w:szCs w:val="24"/>
         </w:rPr>
-        <w:t xml:space="preserve"> </w:t>
-      </w:r>
-      <w:proofErr w:type="gramStart"/>
+        <w:t xml:space="preserve"> Queue</w:t>
+      </w:r>
       <w:r>
         <w:rPr>
           <w:b/>
@@ -352,36 +405,17 @@
           <w:sz w:val="24"/>
           <w:szCs w:val="24"/>
         </w:rPr>
-        <w:t>Map</w:t>
-      </w:r>
-      <w:r>
-        <w:rPr>
-          <w:b/>
-          <w:bCs/>
-          <w:sz w:val="24"/>
-          <w:szCs w:val="24"/>
-        </w:rPr>
-        <w:t xml:space="preserve"> :</w:t>
-      </w:r>
-      <w:proofErr w:type="gramEnd"/>
-      <w:r>
-        <w:rPr>
-          <w:b/>
-          <w:bCs/>
-          <w:sz w:val="24"/>
-          <w:szCs w:val="24"/>
-        </w:rPr>
-        <w:t xml:space="preserve"> </w:t>
-      </w:r>
-      <w:r>
-        <w:t xml:space="preserve">This is a collection of key value pair. Which implemented by using </w:t>
+        <w:t xml:space="preserve"> : </w:t>
+      </w:r>
+      <w:r>
+        <w:t xml:space="preserve">This is a collection use to hold elements before processing. Which implemented by using </w:t>
       </w:r>
       <w:r>
         <w:rPr>
           <w:i/>
           <w:iCs/>
         </w:rPr>
-        <w:t xml:space="preserve">HashMap, </w:t>
+        <w:t xml:space="preserve">LinkedList, </w:t>
       </w:r>
       <w:proofErr w:type="spellStart"/>
       <w:r>
@@ -389,7 +423,7 @@
           <w:i/>
           <w:iCs/>
         </w:rPr>
-        <w:t>TreeMap</w:t>
+        <w:t>PriorityQueue</w:t>
       </w:r>
       <w:proofErr w:type="spellEnd"/>
       <w:r>
@@ -397,7 +431,7 @@
           <w:i/>
           <w:iCs/>
         </w:rPr>
-        <w:t xml:space="preserve">. </w:t>
+        <w:t>.</w:t>
       </w:r>
     </w:p>
     <w:p>
@@ -407,544 +441,369 @@
           <w:iCs/>
         </w:rPr>
       </w:pPr>
-      <w:r>
-        <w:rPr>
-          <w:b/>
-          <w:bCs/>
-        </w:rPr>
-        <w:t>--&gt;</w:t>
-      </w:r>
-      <w:r>
-        <w:rPr>
-          <w:b/>
-          <w:bCs/>
-          <w:sz w:val="24"/>
-          <w:szCs w:val="24"/>
-        </w:rPr>
+    </w:p>
+    <w:p/>
+    <w:p>
+      <w:r>
+        <w:t xml:space="preserve">3). What is the difference between </w:t>
+      </w:r>
+      <w:proofErr w:type="spellStart"/>
+      <w:r>
+        <w:t>ArrayList</w:t>
+      </w:r>
+      <w:proofErr w:type="spellEnd"/>
+      <w:r>
+        <w:t xml:space="preserve"> and LinkedList?</w:t>
+      </w:r>
+    </w:p>
+    <w:p>
+      <w:r>
+        <w:rPr>
+          <w:b/>
+          <w:bCs/>
+        </w:rPr>
+        <w:sym w:font="Wingdings" w:char="F0E0"/>
+      </w:r>
+      <w:r>
+        <w:rPr>
+          <w:b/>
+          <w:bCs/>
+        </w:rPr>
+        <w:t xml:space="preserve">  </w:t>
+      </w:r>
+      <w:proofErr w:type="spellStart"/>
+      <w:r>
+        <w:rPr>
+          <w:b/>
+          <w:bCs/>
+        </w:rPr>
+        <w:t>ArrayList</w:t>
+      </w:r>
+      <w:proofErr w:type="spellEnd"/>
+      <w:r>
+        <w:rPr>
+          <w:b/>
+          <w:bCs/>
+        </w:rPr>
+        <w:t xml:space="preserve"> :</w:t>
+      </w:r>
+      <w:r>
+        <w:t xml:space="preserve"> Which provides dynamically resizable array to store elements. When the array reaches its limit then it resize to accommodate more elements. We can access elements by using index</w:t>
+      </w:r>
+      <w:r>
+        <w:t>.</w:t>
+      </w:r>
+      <w:r>
+        <w:t xml:space="preserve"> The scenario where it using is the program needs random access to elements and frequent iteration is required</w:t>
+      </w:r>
+    </w:p>
+    <w:p>
+      <w:pPr>
+        <w:ind w:firstLine="720"/>
+      </w:pPr>
+      <w:r>
+        <w:t xml:space="preserve">&gt;. </w:t>
+      </w:r>
+      <w:r>
+        <w:rPr>
+          <w:b/>
+          <w:bCs/>
+        </w:rPr>
+        <w:t>To add element :</w:t>
+      </w:r>
+      <w:r>
         <w:t xml:space="preserve"> </w:t>
       </w:r>
-      <w:proofErr w:type="gramStart"/>
-      <w:r>
-        <w:rPr>
-          <w:b/>
-          <w:bCs/>
-          <w:sz w:val="24"/>
-          <w:szCs w:val="24"/>
-        </w:rPr>
-        <w:t>Queue</w:t>
-      </w:r>
-      <w:r>
-        <w:rPr>
-          <w:b/>
-          <w:bCs/>
-          <w:sz w:val="24"/>
-          <w:szCs w:val="24"/>
-        </w:rPr>
-        <w:t xml:space="preserve"> :</w:t>
-      </w:r>
-      <w:proofErr w:type="gramEnd"/>
-      <w:r>
-        <w:rPr>
-          <w:b/>
-          <w:bCs/>
-          <w:sz w:val="24"/>
-          <w:szCs w:val="24"/>
-        </w:rPr>
+      <w:proofErr w:type="spellStart"/>
+      <w:r>
+        <w:t>List.add</w:t>
+      </w:r>
+      <w:proofErr w:type="spellEnd"/>
+      <w:r>
+        <w:t xml:space="preserve">( </w:t>
+      </w:r>
+      <w:proofErr w:type="spellStart"/>
+      <w:r>
+        <w:t>val</w:t>
+      </w:r>
+      <w:proofErr w:type="spellEnd"/>
+      <w:r>
+        <w:t xml:space="preserve"> );</w:t>
+      </w:r>
+    </w:p>
+    <w:p>
+      <w:pPr>
+        <w:ind w:firstLine="720"/>
+      </w:pPr>
+      <w:r>
+        <w:t xml:space="preserve">&gt;.  </w:t>
+      </w:r>
+      <w:r>
+        <w:rPr>
+          <w:b/>
+          <w:bCs/>
+        </w:rPr>
+        <w:t>To remove element :</w:t>
+      </w:r>
+      <w:r>
         <w:t xml:space="preserve"> </w:t>
       </w:r>
-      <w:r>
-        <w:t xml:space="preserve">This is a collection use to hold elements before processing. Which implemented by using </w:t>
-      </w:r>
-      <w:r>
-        <w:rPr>
-          <w:i/>
-          <w:iCs/>
-        </w:rPr>
-        <w:t xml:space="preserve">LinkedList, </w:t>
-      </w:r>
-      <w:proofErr w:type="spellStart"/>
-      <w:r>
-        <w:rPr>
-          <w:i/>
-          <w:iCs/>
-        </w:rPr>
-        <w:t>PriorityQueue</w:t>
-      </w:r>
-      <w:proofErr w:type="spellEnd"/>
-      <w:r>
-        <w:rPr>
-          <w:i/>
-          <w:iCs/>
-        </w:rPr>
-        <w:t>.</w:t>
-      </w:r>
-    </w:p>
-    <w:p>
-      <w:pPr>
-        <w:rPr>
-          <w:i/>
-          <w:iCs/>
-        </w:rPr>
-      </w:pPr>
+      <w:proofErr w:type="spellStart"/>
+      <w:r>
+        <w:t>List.remove</w:t>
+      </w:r>
+      <w:proofErr w:type="spellEnd"/>
+      <w:r>
+        <w:t>( index );</w:t>
+      </w:r>
+    </w:p>
+    <w:p>
+      <w:pPr>
+        <w:ind w:firstLine="720"/>
+      </w:pPr>
+      <w:r>
+        <w:t xml:space="preserve">&gt;. </w:t>
+      </w:r>
+      <w:r>
+        <w:rPr>
+          <w:b/>
+          <w:bCs/>
+        </w:rPr>
+        <w:t>To get element :</w:t>
+      </w:r>
+      <w:r>
+        <w:t xml:space="preserve"> </w:t>
+      </w:r>
+      <w:proofErr w:type="spellStart"/>
+      <w:r>
+        <w:t>List.get</w:t>
+      </w:r>
+      <w:proofErr w:type="spellEnd"/>
+      <w:r>
+        <w:t>( index);</w:t>
+      </w:r>
+    </w:p>
+    <w:p>
+      <w:pPr>
+        <w:ind w:firstLine="720"/>
+      </w:pPr>
+      <w:r>
+        <w:rPr>
+          <w:b/>
+          <w:bCs/>
+        </w:rPr>
+        <w:lastRenderedPageBreak/>
+        <w:t>&gt;. To modi</w:t>
+      </w:r>
+      <w:r>
+        <w:rPr>
+          <w:b/>
+          <w:bCs/>
+        </w:rPr>
+        <w:t>f</w:t>
+      </w:r>
+      <w:r>
+        <w:rPr>
+          <w:b/>
+          <w:bCs/>
+        </w:rPr>
+        <w:t>y :</w:t>
+      </w:r>
+      <w:r>
+        <w:t xml:space="preserve"> </w:t>
+      </w:r>
+      <w:proofErr w:type="spellStart"/>
+      <w:r>
+        <w:t>List.set</w:t>
+      </w:r>
+      <w:proofErr w:type="spellEnd"/>
+      <w:r>
+        <w:t xml:space="preserve">( </w:t>
+      </w:r>
+      <w:proofErr w:type="spellStart"/>
+      <w:r>
+        <w:t>intex</w:t>
+      </w:r>
+      <w:proofErr w:type="spellEnd"/>
+      <w:r>
+        <w:t>, element );</w:t>
+      </w:r>
+    </w:p>
+    <w:p>
+      <w:pPr>
+        <w:ind w:firstLine="720"/>
+      </w:pPr>
+      <w:r>
+        <w:t xml:space="preserve">&gt;. </w:t>
+      </w:r>
+      <w:r>
+        <w:rPr>
+          <w:b/>
+          <w:bCs/>
+        </w:rPr>
+        <w:t>To size:</w:t>
+      </w:r>
+      <w:r>
+        <w:t xml:space="preserve"> </w:t>
+      </w:r>
+      <w:proofErr w:type="spellStart"/>
+      <w:r>
+        <w:t>list.size</w:t>
+      </w:r>
+      <w:proofErr w:type="spellEnd"/>
+      <w:r>
+        <w:t>( );</w:t>
+      </w:r>
+    </w:p>
+    <w:p>
+      <w:pPr>
+        <w:ind w:firstLine="720"/>
+      </w:pPr>
+      <w:r>
+        <w:t xml:space="preserve">&gt;. </w:t>
+      </w:r>
+      <w:r>
+        <w:rPr>
+          <w:b/>
+          <w:bCs/>
+        </w:rPr>
+        <w:t xml:space="preserve">To </w:t>
+      </w:r>
+      <w:r>
+        <w:rPr>
+          <w:b/>
+          <w:bCs/>
+        </w:rPr>
+        <w:t>know empty :</w:t>
+      </w:r>
+      <w:r>
+        <w:t xml:space="preserve">  Boolean res=</w:t>
+      </w:r>
+      <w:proofErr w:type="spellStart"/>
+      <w:r>
+        <w:t>list.isEmpty</w:t>
+      </w:r>
+      <w:proofErr w:type="spellEnd"/>
+      <w:r>
+        <w:t>( );</w:t>
+      </w:r>
+    </w:p>
+    <w:p>
+      <w:pPr>
+        <w:ind w:firstLine="720"/>
+      </w:pPr>
+      <w:r>
+        <w:t xml:space="preserve">&gt;. </w:t>
+      </w:r>
+      <w:r>
+        <w:rPr>
+          <w:b/>
+          <w:bCs/>
+        </w:rPr>
+        <w:t>To remove all:</w:t>
+      </w:r>
+      <w:r>
+        <w:t xml:space="preserve"> </w:t>
+      </w:r>
+      <w:proofErr w:type="spellStart"/>
+      <w:r>
+        <w:t>list.clear</w:t>
+      </w:r>
+      <w:proofErr w:type="spellEnd"/>
+      <w:r>
+        <w:t>( );</w:t>
+      </w:r>
+    </w:p>
+    <w:p>
+      <w:pPr>
+        <w:ind w:firstLine="720"/>
+      </w:pPr>
+    </w:p>
+    <w:p>
+      <w:r>
+        <w:rPr>
+          <w:b/>
+          <w:bCs/>
+        </w:rPr>
+        <w:sym w:font="Wingdings" w:char="F0E0"/>
+      </w:r>
+      <w:r>
+        <w:rPr>
+          <w:b/>
+          <w:bCs/>
+        </w:rPr>
+        <w:t xml:space="preserve"> LinkedList :</w:t>
+      </w:r>
+      <w:r>
+        <w:t xml:space="preserve"> Which initially uses a doubly linked list data structure so each element(node) in contains the reference of previous and next node.</w:t>
+      </w:r>
+      <w:r>
+        <w:t xml:space="preserve"> The scenario where it using is the program needs the frequent insertion and deletion operation.</w:t>
+      </w:r>
+    </w:p>
+    <w:p>
+      <w:pPr>
+        <w:ind w:firstLine="720"/>
+      </w:pPr>
+      <w:r>
+        <w:tab/>
+        <w:t xml:space="preserve">&gt;. To add element : </w:t>
+      </w:r>
+      <w:proofErr w:type="spellStart"/>
+      <w:r>
+        <w:t>List.add</w:t>
+      </w:r>
+      <w:proofErr w:type="spellEnd"/>
+      <w:r>
+        <w:t xml:space="preserve">( </w:t>
+      </w:r>
+      <w:proofErr w:type="spellStart"/>
+      <w:r>
+        <w:t>val</w:t>
+      </w:r>
+      <w:proofErr w:type="spellEnd"/>
+      <w:r>
+        <w:t xml:space="preserve"> );</w:t>
+      </w:r>
+    </w:p>
+    <w:p>
+      <w:pPr>
+        <w:ind w:left="720" w:firstLine="720"/>
+      </w:pPr>
+      <w:r>
+        <w:t xml:space="preserve">&gt;.  To remove element : </w:t>
+      </w:r>
+      <w:proofErr w:type="spellStart"/>
+      <w:r>
+        <w:t>List.remove</w:t>
+      </w:r>
+      <w:proofErr w:type="spellEnd"/>
+      <w:r>
+        <w:t>( index );</w:t>
+      </w:r>
+    </w:p>
+    <w:p>
+      <w:pPr>
+        <w:ind w:left="720" w:firstLine="720"/>
+      </w:pPr>
+      <w:r>
+        <w:t xml:space="preserve">&gt;. To get element : </w:t>
+      </w:r>
+      <w:proofErr w:type="spellStart"/>
+      <w:r>
+        <w:t>List.get</w:t>
+      </w:r>
+      <w:proofErr w:type="spellEnd"/>
+      <w:r>
+        <w:t>( index);</w:t>
+      </w:r>
     </w:p>
     <w:p/>
     <w:p>
       <w:r>
-        <w:t xml:space="preserve">3). What is the difference between </w:t>
-      </w:r>
-      <w:proofErr w:type="spellStart"/>
-      <w:r>
-        <w:t>ArrayList</w:t>
-      </w:r>
-      <w:proofErr w:type="spellEnd"/>
-      <w:r>
-        <w:t xml:space="preserve"> and LinkedList?</w:t>
-      </w:r>
-    </w:p>
-    <w:p/>
-    <w:p>
-      <w:r>
-        <w:rPr>
-          <w:b/>
-          <w:bCs/>
-        </w:rPr>
-        <w:sym w:font="Wingdings" w:char="F0E0"/>
-      </w:r>
-      <w:r>
-        <w:rPr>
-          <w:b/>
-          <w:bCs/>
-        </w:rPr>
-        <w:t xml:space="preserve">  </w:t>
-      </w:r>
-      <w:proofErr w:type="spellStart"/>
-      <w:proofErr w:type="gramStart"/>
-      <w:r>
-        <w:rPr>
-          <w:b/>
-          <w:bCs/>
-        </w:rPr>
-        <w:t>ArrayList</w:t>
-      </w:r>
-      <w:proofErr w:type="spellEnd"/>
-      <w:r>
-        <w:rPr>
-          <w:b/>
-          <w:bCs/>
-        </w:rPr>
-        <w:t xml:space="preserve"> :</w:t>
-      </w:r>
-      <w:proofErr w:type="gramEnd"/>
-      <w:r>
-        <w:t xml:space="preserve"> Which provides dynamically resizable array to store elements. When the array reaches its limit then it </w:t>
-      </w:r>
-      <w:proofErr w:type="gramStart"/>
-      <w:r>
-        <w:t>resize</w:t>
-      </w:r>
-      <w:proofErr w:type="gramEnd"/>
-      <w:r>
-        <w:t xml:space="preserve"> to accommodate more elements. We can access elements by using index</w:t>
-      </w:r>
-      <w:r>
-        <w:t>.</w:t>
-      </w:r>
-      <w:r>
-        <w:t xml:space="preserve"> The scenario where it using is the program needs random access to elements and frequent iteration is required</w:t>
-      </w:r>
-    </w:p>
-    <w:p>
-      <w:pPr>
-        <w:ind w:firstLine="720"/>
-      </w:pPr>
-      <w:r>
-        <w:t xml:space="preserve">&gt;. </w:t>
-      </w:r>
-      <w:r>
-        <w:rPr>
-          <w:b/>
-          <w:bCs/>
-        </w:rPr>
-        <w:t xml:space="preserve">To add </w:t>
-      </w:r>
-      <w:proofErr w:type="gramStart"/>
-      <w:r>
-        <w:rPr>
-          <w:b/>
-          <w:bCs/>
-        </w:rPr>
-        <w:t>element :</w:t>
-      </w:r>
-      <w:proofErr w:type="gramEnd"/>
-      <w:r>
-        <w:t xml:space="preserve"> </w:t>
-      </w:r>
-      <w:proofErr w:type="spellStart"/>
-      <w:r>
-        <w:t>List.add</w:t>
-      </w:r>
-      <w:proofErr w:type="spellEnd"/>
-      <w:r>
-        <w:t xml:space="preserve">( </w:t>
-      </w:r>
-      <w:proofErr w:type="spellStart"/>
-      <w:r>
-        <w:t>val</w:t>
-      </w:r>
-      <w:proofErr w:type="spellEnd"/>
-      <w:r>
-        <w:t xml:space="preserve"> );</w:t>
-      </w:r>
-    </w:p>
-    <w:p>
-      <w:pPr>
-        <w:ind w:firstLine="720"/>
-      </w:pPr>
-      <w:r>
-        <w:t xml:space="preserve">&gt;.  </w:t>
-      </w:r>
-      <w:r>
-        <w:rPr>
-          <w:b/>
-          <w:bCs/>
-        </w:rPr>
-        <w:t xml:space="preserve">To remove </w:t>
-      </w:r>
-      <w:proofErr w:type="gramStart"/>
-      <w:r>
-        <w:rPr>
-          <w:b/>
-          <w:bCs/>
-        </w:rPr>
-        <w:t>element :</w:t>
-      </w:r>
-      <w:proofErr w:type="gramEnd"/>
-      <w:r>
-        <w:t xml:space="preserve"> </w:t>
-      </w:r>
-      <w:proofErr w:type="spellStart"/>
-      <w:r>
-        <w:t>List.remove</w:t>
-      </w:r>
-      <w:proofErr w:type="spellEnd"/>
-      <w:r>
-        <w:t>( index );</w:t>
-      </w:r>
-    </w:p>
-    <w:p>
-      <w:pPr>
-        <w:ind w:firstLine="720"/>
-      </w:pPr>
-      <w:r>
-        <w:lastRenderedPageBreak/>
-        <w:t xml:space="preserve">&gt;. </w:t>
-      </w:r>
-      <w:r>
-        <w:rPr>
-          <w:b/>
-          <w:bCs/>
-        </w:rPr>
-        <w:t xml:space="preserve">To get </w:t>
-      </w:r>
-      <w:proofErr w:type="gramStart"/>
-      <w:r>
-        <w:rPr>
-          <w:b/>
-          <w:bCs/>
-        </w:rPr>
-        <w:t>element :</w:t>
-      </w:r>
-      <w:proofErr w:type="gramEnd"/>
-      <w:r>
-        <w:t xml:space="preserve"> </w:t>
-      </w:r>
-      <w:proofErr w:type="spellStart"/>
-      <w:r>
-        <w:t>List.get</w:t>
-      </w:r>
-      <w:proofErr w:type="spellEnd"/>
-      <w:r>
-        <w:t>( index);</w:t>
-      </w:r>
-    </w:p>
-    <w:p>
-      <w:pPr>
-        <w:ind w:firstLine="720"/>
-      </w:pPr>
-      <w:r>
-        <w:rPr>
-          <w:b/>
-          <w:bCs/>
-        </w:rPr>
-        <w:t xml:space="preserve">&gt;. To </w:t>
-      </w:r>
-      <w:proofErr w:type="gramStart"/>
-      <w:r>
-        <w:rPr>
-          <w:b/>
-          <w:bCs/>
-        </w:rPr>
-        <w:t>modi</w:t>
-      </w:r>
-      <w:r>
-        <w:rPr>
-          <w:b/>
-          <w:bCs/>
-        </w:rPr>
-        <w:t>f</w:t>
-      </w:r>
-      <w:r>
-        <w:rPr>
-          <w:b/>
-          <w:bCs/>
-        </w:rPr>
-        <w:t>y :</w:t>
-      </w:r>
-      <w:proofErr w:type="gramEnd"/>
-      <w:r>
-        <w:t xml:space="preserve"> </w:t>
-      </w:r>
-      <w:proofErr w:type="spellStart"/>
-      <w:r>
-        <w:t>List.set</w:t>
-      </w:r>
-      <w:proofErr w:type="spellEnd"/>
-      <w:r>
-        <w:t xml:space="preserve">( </w:t>
-      </w:r>
-      <w:proofErr w:type="spellStart"/>
-      <w:r>
-        <w:t>intex</w:t>
-      </w:r>
-      <w:proofErr w:type="spellEnd"/>
-      <w:r>
-        <w:t>, element );</w:t>
-      </w:r>
-    </w:p>
-    <w:p>
-      <w:pPr>
-        <w:ind w:firstLine="720"/>
-      </w:pPr>
-      <w:r>
-        <w:t xml:space="preserve">&gt;. </w:t>
-      </w:r>
-      <w:r>
-        <w:rPr>
-          <w:b/>
-          <w:bCs/>
-        </w:rPr>
-        <w:t>To size:</w:t>
-      </w:r>
-      <w:r>
-        <w:t xml:space="preserve"> </w:t>
-      </w:r>
-      <w:proofErr w:type="spellStart"/>
-      <w:proofErr w:type="gramStart"/>
-      <w:r>
-        <w:t>list.size</w:t>
-      </w:r>
-      <w:proofErr w:type="spellEnd"/>
-      <w:proofErr w:type="gramEnd"/>
-      <w:r>
-        <w:t>( );</w:t>
-      </w:r>
-    </w:p>
-    <w:p>
-      <w:pPr>
-        <w:ind w:firstLine="720"/>
-      </w:pPr>
-      <w:r>
-        <w:t xml:space="preserve">&gt;. </w:t>
-      </w:r>
-      <w:r>
-        <w:rPr>
-          <w:b/>
-          <w:bCs/>
-        </w:rPr>
-        <w:t xml:space="preserve">To </w:t>
-      </w:r>
-      <w:r>
-        <w:rPr>
-          <w:b/>
-          <w:bCs/>
-        </w:rPr>
-        <w:t xml:space="preserve">know </w:t>
-      </w:r>
-      <w:proofErr w:type="gramStart"/>
-      <w:r>
-        <w:rPr>
-          <w:b/>
-          <w:bCs/>
-        </w:rPr>
-        <w:t>empty :</w:t>
-      </w:r>
-      <w:proofErr w:type="gramEnd"/>
-      <w:r>
-        <w:t xml:space="preserve">  Boolean res=</w:t>
-      </w:r>
-      <w:proofErr w:type="spellStart"/>
-      <w:r>
-        <w:t>list.isEmpty</w:t>
-      </w:r>
-      <w:proofErr w:type="spellEnd"/>
-      <w:r>
-        <w:t>( );</w:t>
-      </w:r>
-    </w:p>
-    <w:p>
-      <w:pPr>
-        <w:ind w:firstLine="720"/>
-      </w:pPr>
-      <w:r>
-        <w:t xml:space="preserve">&gt;. </w:t>
-      </w:r>
-      <w:r>
-        <w:rPr>
-          <w:b/>
-          <w:bCs/>
-        </w:rPr>
-        <w:t>To remove all:</w:t>
-      </w:r>
-      <w:r>
-        <w:t xml:space="preserve"> </w:t>
-      </w:r>
-      <w:proofErr w:type="spellStart"/>
-      <w:proofErr w:type="gramStart"/>
-      <w:r>
-        <w:t>list.clear</w:t>
-      </w:r>
-      <w:proofErr w:type="spellEnd"/>
-      <w:proofErr w:type="gramEnd"/>
-      <w:r>
-        <w:t>( );</w:t>
-      </w:r>
-    </w:p>
-    <w:p>
-      <w:pPr>
-        <w:ind w:firstLine="720"/>
-      </w:pPr>
-    </w:p>
-    <w:p>
-      <w:r>
-        <w:rPr>
-          <w:b/>
-          <w:bCs/>
-        </w:rPr>
-        <w:sym w:font="Wingdings" w:char="F0E0"/>
-      </w:r>
-      <w:r>
-        <w:rPr>
-          <w:b/>
-          <w:bCs/>
-        </w:rPr>
-        <w:t xml:space="preserve"> </w:t>
-      </w:r>
-      <w:proofErr w:type="gramStart"/>
-      <w:r>
-        <w:rPr>
-          <w:b/>
-          <w:bCs/>
-        </w:rPr>
-        <w:t>LinkedList :</w:t>
-      </w:r>
-      <w:proofErr w:type="gramEnd"/>
-      <w:r>
-        <w:t xml:space="preserve"> Which initially uses a doubly linked list data structure so each element(node) in contains the reference of previous and next node.</w:t>
-      </w:r>
-      <w:r>
-        <w:t xml:space="preserve"> The scenario where it using is the program needs the frequent insertion and deletion operation.</w:t>
-      </w:r>
-    </w:p>
-    <w:p>
-      <w:pPr>
-        <w:ind w:firstLine="720"/>
-      </w:pPr>
-      <w:r>
-        <w:tab/>
-      </w:r>
-      <w:r>
-        <w:t xml:space="preserve">&gt;. To add </w:t>
-      </w:r>
-      <w:proofErr w:type="gramStart"/>
-      <w:r>
-        <w:t>element :</w:t>
-      </w:r>
-      <w:proofErr w:type="gramEnd"/>
-      <w:r>
-        <w:t xml:space="preserve"> </w:t>
-      </w:r>
-      <w:proofErr w:type="spellStart"/>
-      <w:r>
-        <w:t>List.add</w:t>
-      </w:r>
-      <w:proofErr w:type="spellEnd"/>
-      <w:r>
-        <w:t xml:space="preserve">( </w:t>
-      </w:r>
-      <w:proofErr w:type="spellStart"/>
-      <w:r>
-        <w:t>val</w:t>
-      </w:r>
-      <w:proofErr w:type="spellEnd"/>
-      <w:r>
-        <w:t xml:space="preserve"> );</w:t>
-      </w:r>
-    </w:p>
-    <w:p>
-      <w:pPr>
-        <w:ind w:left="720" w:firstLine="720"/>
-      </w:pPr>
-      <w:r>
-        <w:t xml:space="preserve">&gt;.  To remove </w:t>
-      </w:r>
-      <w:proofErr w:type="gramStart"/>
-      <w:r>
-        <w:t>element :</w:t>
-      </w:r>
-      <w:proofErr w:type="gramEnd"/>
-      <w:r>
-        <w:t xml:space="preserve"> </w:t>
-      </w:r>
-      <w:proofErr w:type="spellStart"/>
-      <w:r>
-        <w:t>List.remove</w:t>
-      </w:r>
-      <w:proofErr w:type="spellEnd"/>
-      <w:r>
-        <w:t>( index );</w:t>
-      </w:r>
-    </w:p>
-    <w:p>
-      <w:pPr>
-        <w:ind w:left="720" w:firstLine="720"/>
-      </w:pPr>
-      <w:r>
-        <w:t xml:space="preserve">&gt;. To get </w:t>
-      </w:r>
-      <w:proofErr w:type="gramStart"/>
-      <w:r>
-        <w:t>element :</w:t>
-      </w:r>
-      <w:proofErr w:type="gramEnd"/>
-      <w:r>
-        <w:t xml:space="preserve"> </w:t>
-      </w:r>
-      <w:proofErr w:type="spellStart"/>
-      <w:r>
-        <w:t>List.get</w:t>
-      </w:r>
-      <w:proofErr w:type="spellEnd"/>
-      <w:r>
-        <w:t>( index);</w:t>
-      </w:r>
-    </w:p>
-    <w:p/>
-    <w:p>
-      <w:r>
         <w:t xml:space="preserve">4). What is the difference between HashSet and </w:t>
       </w:r>
       <w:proofErr w:type="spellStart"/>
-      <w:proofErr w:type="gramStart"/>
       <w:r>
         <w:t>TreeSet</w:t>
       </w:r>
@@ -952,7 +811,6 @@
       <w:r>
         <w:t xml:space="preserve"> ?</w:t>
       </w:r>
-      <w:proofErr w:type="gramEnd"/>
     </w:p>
     <w:p/>
     <w:p>
@@ -978,7 +836,6 @@
         </w:rPr>
         <w:t xml:space="preserve"> </w:t>
       </w:r>
-      <w:proofErr w:type="gramStart"/>
       <w:r>
         <w:rPr>
           <w:b/>
@@ -990,17 +847,8 @@
         </w:rPr>
         <w:t>HashSet :</w:t>
       </w:r>
-      <w:proofErr w:type="gramEnd"/>
-      <w:r>
-        <w:t xml:space="preserve"> It implements Set interface and  uses a hash table for storage . It does not guarantee the order of its elements and it permit null element. The basic operations on </w:t>
-      </w:r>
-      <w:proofErr w:type="gramStart"/>
-      <w:r>
-        <w:t>HashSet :</w:t>
-      </w:r>
-      <w:proofErr w:type="gramEnd"/>
-      <w:r>
-        <w:t>-</w:t>
+      <w:r>
+        <w:t xml:space="preserve"> It implements Set interface and  uses a hash table for storage . It does not guarantee the order of its elements and it permit null element. The basic operations on HashSet :-</w:t>
       </w:r>
     </w:p>
     <w:p>
@@ -1013,17 +861,8 @@
           <w:b/>
           <w:bCs/>
         </w:rPr>
-        <w:t xml:space="preserve">. Add </w:t>
-      </w:r>
-      <w:proofErr w:type="gramStart"/>
-      <w:r>
-        <w:rPr>
-          <w:b/>
-          <w:bCs/>
-        </w:rPr>
-        <w:t>element :</w:t>
-      </w:r>
-      <w:proofErr w:type="gramEnd"/>
+        <w:t>. Add element :</w:t>
+      </w:r>
       <w:r>
         <w:t xml:space="preserve"> </w:t>
       </w:r>
@@ -1056,25 +895,13 @@
           <w:b/>
           <w:bCs/>
         </w:rPr>
-        <w:t xml:space="preserve">emove </w:t>
-      </w:r>
-      <w:proofErr w:type="gramStart"/>
-      <w:r>
-        <w:rPr>
-          <w:b/>
-          <w:bCs/>
-        </w:rPr>
-        <w:t>element</w:t>
+        <w:t>emove element</w:t>
       </w:r>
       <w:r>
         <w:t xml:space="preserve"> </w:t>
       </w:r>
       <w:r>
-        <w:t>:</w:t>
-      </w:r>
-      <w:proofErr w:type="gramEnd"/>
-      <w:r>
-        <w:t xml:space="preserve"> </w:t>
+        <w:t xml:space="preserve">: </w:t>
       </w:r>
       <w:proofErr w:type="spellStart"/>
       <w:r>
@@ -1098,17 +925,8 @@
           <w:b/>
           <w:bCs/>
         </w:rPr>
-        <w:t xml:space="preserve">Check for </w:t>
-      </w:r>
-      <w:proofErr w:type="gramStart"/>
-      <w:r>
-        <w:rPr>
-          <w:b/>
-          <w:bCs/>
-        </w:rPr>
-        <w:t>exist :</w:t>
-      </w:r>
-      <w:proofErr w:type="gramEnd"/>
+        <w:t>Check for exist :</w:t>
+      </w:r>
       <w:r>
         <w:t xml:space="preserve"> </w:t>
       </w:r>
@@ -1139,17 +957,8 @@
           <w:b/>
           <w:bCs/>
         </w:rPr>
-        <w:t xml:space="preserve">Check </w:t>
-      </w:r>
-      <w:proofErr w:type="gramStart"/>
-      <w:r>
-        <w:rPr>
-          <w:b/>
-          <w:bCs/>
-        </w:rPr>
-        <w:t>size :</w:t>
-      </w:r>
-      <w:proofErr w:type="gramEnd"/>
+        <w:t>Check size :</w:t>
+      </w:r>
       <w:r>
         <w:t xml:space="preserve"> </w:t>
       </w:r>
@@ -1171,17 +980,8 @@
           <w:b/>
           <w:bCs/>
         </w:rPr>
-        <w:t xml:space="preserve">&gt;. </w:t>
-      </w:r>
-      <w:proofErr w:type="gramStart"/>
-      <w:r>
-        <w:rPr>
-          <w:b/>
-          <w:bCs/>
-        </w:rPr>
-        <w:t>Iteration :</w:t>
-      </w:r>
-      <w:proofErr w:type="gramEnd"/>
+        <w:t>&gt;. Iteration :</w:t>
+      </w:r>
       <w:r>
         <w:t xml:space="preserve"> for (string element :set) { </w:t>
       </w:r>
@@ -1203,17 +1003,8 @@
           <w:b/>
           <w:bCs/>
         </w:rPr>
-        <w:t xml:space="preserve">&gt;.  Remove </w:t>
-      </w:r>
-      <w:proofErr w:type="gramStart"/>
-      <w:r>
-        <w:rPr>
-          <w:b/>
-          <w:bCs/>
-        </w:rPr>
-        <w:t>all :</w:t>
-      </w:r>
-      <w:proofErr w:type="gramEnd"/>
+        <w:t>&gt;.  Remove all :</w:t>
+      </w:r>
       <w:r>
         <w:t xml:space="preserve"> </w:t>
       </w:r>
@@ -1242,7 +1033,6 @@
         <w:t xml:space="preserve"> </w:t>
       </w:r>
       <w:proofErr w:type="spellStart"/>
-      <w:proofErr w:type="gramStart"/>
       <w:r>
         <w:rPr>
           <w:b/>
@@ -1266,7 +1056,6 @@
         </w:rPr>
         <w:t xml:space="preserve"> :</w:t>
       </w:r>
-      <w:proofErr w:type="gramEnd"/>
       <w:r>
         <w:t xml:space="preserve"> It also implements the Set interface but using the Red-Black tree for the data storage.</w:t>
       </w:r>
@@ -1286,8 +1075,6 @@
     <w:p>
       <w:r>
         <w:tab/>
-      </w:r>
-      <w:r>
         <w:t xml:space="preserve">&gt; </w:t>
       </w:r>
       <w:r>
@@ -1295,17 +1082,8 @@
           <w:b/>
           <w:bCs/>
         </w:rPr>
-        <w:t xml:space="preserve">. Add </w:t>
-      </w:r>
-      <w:proofErr w:type="gramStart"/>
-      <w:r>
-        <w:rPr>
-          <w:b/>
-          <w:bCs/>
-        </w:rPr>
-        <w:t>element :</w:t>
-      </w:r>
-      <w:proofErr w:type="gramEnd"/>
+        <w:t>. Add element :</w:t>
+      </w:r>
       <w:r>
         <w:t xml:space="preserve"> </w:t>
       </w:r>
@@ -1328,22 +1106,10 @@
           <w:b/>
           <w:bCs/>
         </w:rPr>
-        <w:t xml:space="preserve">remove </w:t>
-      </w:r>
-      <w:proofErr w:type="gramStart"/>
-      <w:r>
-        <w:rPr>
-          <w:b/>
-          <w:bCs/>
-        </w:rPr>
-        <w:t>element</w:t>
-      </w:r>
-      <w:r>
-        <w:t xml:space="preserve"> :</w:t>
-      </w:r>
-      <w:proofErr w:type="gramEnd"/>
-      <w:r>
-        <w:t xml:space="preserve"> </w:t>
+        <w:t>remove element</w:t>
+      </w:r>
+      <w:r>
+        <w:t xml:space="preserve"> : </w:t>
       </w:r>
       <w:proofErr w:type="spellStart"/>
       <w:r>
@@ -1364,17 +1130,8 @@
           <w:b/>
           <w:bCs/>
         </w:rPr>
-        <w:t xml:space="preserve">Check for </w:t>
-      </w:r>
-      <w:proofErr w:type="gramStart"/>
-      <w:r>
-        <w:rPr>
-          <w:b/>
-          <w:bCs/>
-        </w:rPr>
-        <w:t>exist :</w:t>
-      </w:r>
-      <w:proofErr w:type="gramEnd"/>
+        <w:t>Check for exist :</w:t>
+      </w:r>
       <w:r>
         <w:t xml:space="preserve"> </w:t>
       </w:r>
@@ -1405,17 +1162,8 @@
           <w:b/>
           <w:bCs/>
         </w:rPr>
-        <w:t xml:space="preserve">Check </w:t>
-      </w:r>
-      <w:proofErr w:type="gramStart"/>
-      <w:r>
-        <w:rPr>
-          <w:b/>
-          <w:bCs/>
-        </w:rPr>
-        <w:t>size :</w:t>
-      </w:r>
-      <w:proofErr w:type="gramEnd"/>
+        <w:t>Check size :</w:t>
+      </w:r>
       <w:r>
         <w:t xml:space="preserve"> </w:t>
       </w:r>
@@ -1437,17 +1185,8 @@
           <w:b/>
           <w:bCs/>
         </w:rPr>
-        <w:t xml:space="preserve">&gt;. </w:t>
-      </w:r>
-      <w:proofErr w:type="gramStart"/>
-      <w:r>
-        <w:rPr>
-          <w:b/>
-          <w:bCs/>
-        </w:rPr>
-        <w:t>Iteration :</w:t>
-      </w:r>
-      <w:proofErr w:type="gramEnd"/>
+        <w:t>&gt;. Iteration :</w:t>
+      </w:r>
       <w:r>
         <w:t xml:space="preserve"> for (string element :set) { </w:t>
       </w:r>
@@ -1457,52 +1196,40 @@
       </w:r>
       <w:proofErr w:type="spellEnd"/>
       <w:r>
-        <w:t>( element )  }</w:t>
-      </w:r>
-      <w:r>
-        <w:t xml:space="preserve"> ,</w:t>
+        <w:t>( element )  } ,</w:t>
+      </w:r>
+    </w:p>
+    <w:p>
+      <w:r>
+        <w:tab/>
+        <w:t xml:space="preserve">Iterator&lt;Integer&gt; </w:t>
+      </w:r>
+      <w:proofErr w:type="spellStart"/>
+      <w:r>
+        <w:t>i</w:t>
+      </w:r>
+      <w:proofErr w:type="spellEnd"/>
+      <w:r>
+        <w:t>=</w:t>
+      </w:r>
+      <w:proofErr w:type="spellStart"/>
+      <w:r>
+        <w:t>treeset.Iterator</w:t>
+      </w:r>
+      <w:proofErr w:type="spellEnd"/>
+      <w:r>
+        <w:t>( );</w:t>
       </w:r>
     </w:p>
     <w:p>
       <w:r>
         <w:lastRenderedPageBreak/>
         <w:tab/>
-        <w:t xml:space="preserve">Iterator&lt;Integer&gt; </w:t>
-      </w:r>
-      <w:proofErr w:type="spellStart"/>
-      <w:r>
-        <w:t>i</w:t>
-      </w:r>
-      <w:proofErr w:type="spellEnd"/>
-      <w:r>
-        <w:t>=</w:t>
-      </w:r>
-      <w:proofErr w:type="spellStart"/>
-      <w:proofErr w:type="gramStart"/>
-      <w:r>
-        <w:t>treeset.Iterator</w:t>
-      </w:r>
-      <w:proofErr w:type="spellEnd"/>
-      <w:proofErr w:type="gramEnd"/>
-      <w:r>
-        <w:t>( );</w:t>
-      </w:r>
-    </w:p>
-    <w:p>
-      <w:r>
-        <w:tab/>
-      </w:r>
-      <w:proofErr w:type="gramStart"/>
-      <w:r>
         <w:t xml:space="preserve">While( </w:t>
       </w:r>
       <w:proofErr w:type="spellStart"/>
       <w:r>
-        <w:t>i</w:t>
-      </w:r>
-      <w:proofErr w:type="gramEnd"/>
-      <w:r>
-        <w:t>.hasNext</w:t>
+        <w:t>i.hasNext</w:t>
       </w:r>
       <w:proofErr w:type="spellEnd"/>
       <w:r>
@@ -1515,12 +1242,10 @@
         <w:t xml:space="preserve">Integer </w:t>
       </w:r>
       <w:proofErr w:type="spellStart"/>
-      <w:proofErr w:type="gramStart"/>
       <w:r>
         <w:t>element.hasNext</w:t>
       </w:r>
       <w:proofErr w:type="spellEnd"/>
-      <w:proofErr w:type="gramEnd"/>
       <w:r>
         <w:t>();</w:t>
       </w:r>
@@ -1534,13 +1259,8 @@
         <w:t>System.out.println</w:t>
       </w:r>
       <w:proofErr w:type="spellEnd"/>
-      <w:proofErr w:type="gramStart"/>
-      <w:r>
-        <w:t>( element</w:t>
-      </w:r>
-      <w:proofErr w:type="gramEnd"/>
-      <w:r>
-        <w:t>); }</w:t>
+      <w:r>
+        <w:t>( element); }</w:t>
       </w:r>
     </w:p>
     <w:p/>
@@ -1553,17 +1273,8 @@
           <w:b/>
           <w:bCs/>
         </w:rPr>
-        <w:t xml:space="preserve">&gt;.  Remove </w:t>
-      </w:r>
-      <w:proofErr w:type="gramStart"/>
-      <w:r>
-        <w:rPr>
-          <w:b/>
-          <w:bCs/>
-        </w:rPr>
-        <w:t>all :</w:t>
-      </w:r>
-      <w:proofErr w:type="gramEnd"/>
+        <w:t>&gt;.  Remove all :</w:t>
+      </w:r>
       <w:r>
         <w:t xml:space="preserve"> </w:t>
       </w:r>
@@ -1601,31 +1312,22 @@
           <w:b/>
           <w:bCs/>
         </w:rPr>
+        <w:t xml:space="preserve"> two </w:t>
+      </w:r>
+      <w:r>
+        <w:rPr>
+          <w:b/>
+          <w:bCs/>
+        </w:rPr>
+        <w:t>:</w:t>
+      </w:r>
+      <w:r>
+        <w:rPr>
+          <w:b/>
+          <w:bCs/>
+        </w:rPr>
         <w:t xml:space="preserve"> </w:t>
       </w:r>
-      <w:proofErr w:type="gramStart"/>
-      <w:r>
-        <w:rPr>
-          <w:b/>
-          <w:bCs/>
-        </w:rPr>
-        <w:t xml:space="preserve">two </w:t>
-      </w:r>
-      <w:r>
-        <w:rPr>
-          <w:b/>
-          <w:bCs/>
-        </w:rPr>
-        <w:t>:</w:t>
-      </w:r>
-      <w:proofErr w:type="gramEnd"/>
-      <w:r>
-        <w:rPr>
-          <w:b/>
-          <w:bCs/>
-        </w:rPr>
-        <w:t xml:space="preserve"> </w:t>
-      </w:r>
       <w:proofErr w:type="spellStart"/>
       <w:r>
         <w:t>tree.subset</w:t>
@@ -1651,23 +1353,7 @@
           <w:b/>
           <w:bCs/>
         </w:rPr>
-        <w:t xml:space="preserve">greater than </w:t>
-      </w:r>
-      <w:proofErr w:type="gramStart"/>
-      <w:r>
-        <w:rPr>
-          <w:b/>
-          <w:bCs/>
-        </w:rPr>
-        <w:t>element :</w:t>
-      </w:r>
-      <w:proofErr w:type="gramEnd"/>
-      <w:r>
-        <w:rPr>
-          <w:b/>
-          <w:bCs/>
-        </w:rPr>
-        <w:t xml:space="preserve"> </w:t>
+        <w:t xml:space="preserve">greater than element : </w:t>
       </w:r>
       <w:proofErr w:type="spellStart"/>
       <w:r>
@@ -1694,30 +1380,7 @@
           <w:b/>
           <w:bCs/>
         </w:rPr>
-        <w:t>lesser</w:t>
-      </w:r>
-      <w:r>
-        <w:rPr>
-          <w:b/>
-          <w:bCs/>
-        </w:rPr>
-        <w:t xml:space="preserve"> than </w:t>
-      </w:r>
-      <w:proofErr w:type="gramStart"/>
-      <w:r>
-        <w:rPr>
-          <w:b/>
-          <w:bCs/>
-        </w:rPr>
-        <w:t>element :</w:t>
-      </w:r>
-      <w:proofErr w:type="gramEnd"/>
-      <w:r>
-        <w:rPr>
-          <w:b/>
-          <w:bCs/>
-        </w:rPr>
-        <w:t xml:space="preserve"> </w:t>
+        <w:t xml:space="preserve">lesser than element : </w:t>
       </w:r>
       <w:proofErr w:type="spellStart"/>
       <w:r>
@@ -1725,13 +1388,7 @@
       </w:r>
       <w:proofErr w:type="spellEnd"/>
       <w:r>
-        <w:t xml:space="preserve">( </w:t>
-      </w:r>
-      <w:r>
-        <w:t>to</w:t>
-      </w:r>
-      <w:r>
-        <w:t xml:space="preserve"> value )</w:t>
+        <w:t>( to value )</w:t>
       </w:r>
     </w:p>
     <w:p/>
@@ -1769,9 +1426,8 @@
           <w:sz w:val="24"/>
           <w:szCs w:val="24"/>
         </w:rPr>
-        <w:t xml:space="preserve">. </w:t>
-      </w:r>
-      <w:proofErr w:type="gramStart"/>
+        <w:t>. HashMap :</w:t>
+      </w:r>
       <w:r>
         <w:rPr>
           <w:b/>
@@ -1781,9 +1437,291 @@
           <w:sz w:val="24"/>
           <w:szCs w:val="24"/>
         </w:rPr>
-        <w:t>HashMap :</w:t>
-      </w:r>
-      <w:proofErr w:type="gramEnd"/>
+        <w:t xml:space="preserve"> </w:t>
+      </w:r>
+      <w:r>
+        <w:t>The HashMap does not guarantee any specific order of the elements. The order of the elements may change over time ,as it based on the hash code of the keys. It allows one null key and multiple null values. It initially uses an array of linked list to store key value pairs.</w:t>
+      </w:r>
+    </w:p>
+    <w:p>
+      <w:pPr>
+        <w:ind w:firstLine="720"/>
+      </w:pPr>
+      <w:r>
+        <w:t xml:space="preserve">&gt; </w:t>
+      </w:r>
+      <w:r>
+        <w:rPr>
+          <w:b/>
+          <w:bCs/>
+        </w:rPr>
+        <w:t>. Add element :</w:t>
+      </w:r>
+      <w:r>
+        <w:t xml:space="preserve"> </w:t>
+      </w:r>
+      <w:proofErr w:type="spellStart"/>
+      <w:r>
+        <w:t>map.</w:t>
+      </w:r>
+      <w:r>
+        <w:t>put</w:t>
+      </w:r>
+      <w:proofErr w:type="spellEnd"/>
+      <w:r>
+        <w:t>(</w:t>
+      </w:r>
+      <w:r>
+        <w:t xml:space="preserve"> key ,  </w:t>
+      </w:r>
+      <w:r>
+        <w:t>value )</w:t>
+      </w:r>
+    </w:p>
+    <w:p>
+      <w:pPr>
+        <w:ind w:firstLine="720"/>
+      </w:pPr>
+      <w:r>
+        <w:t xml:space="preserve">&gt; </w:t>
+      </w:r>
+      <w:r>
+        <w:rPr>
+          <w:b/>
+          <w:bCs/>
+        </w:rPr>
+        <w:t xml:space="preserve">. </w:t>
+      </w:r>
+      <w:r>
+        <w:rPr>
+          <w:b/>
+          <w:bCs/>
+        </w:rPr>
+        <w:t>get</w:t>
+      </w:r>
+      <w:r>
+        <w:rPr>
+          <w:b/>
+          <w:bCs/>
+        </w:rPr>
+        <w:t xml:space="preserve"> element :</w:t>
+      </w:r>
+      <w:r>
+        <w:t xml:space="preserve"> </w:t>
+      </w:r>
+      <w:proofErr w:type="spellStart"/>
+      <w:r>
+        <w:t>map.get</w:t>
+      </w:r>
+      <w:proofErr w:type="spellEnd"/>
+      <w:r>
+        <w:t>( key )</w:t>
+      </w:r>
+    </w:p>
+    <w:p>
+      <w:r>
+        <w:tab/>
+        <w:t xml:space="preserve">&gt;. </w:t>
+      </w:r>
+      <w:r>
+        <w:rPr>
+          <w:b/>
+          <w:bCs/>
+        </w:rPr>
+        <w:t>remove element</w:t>
+      </w:r>
+      <w:r>
+        <w:t xml:space="preserve"> : </w:t>
+      </w:r>
+      <w:proofErr w:type="spellStart"/>
+      <w:r>
+        <w:t>map.remove</w:t>
+      </w:r>
+      <w:proofErr w:type="spellEnd"/>
+      <w:r>
+        <w:t xml:space="preserve"> (</w:t>
+      </w:r>
+      <w:r>
+        <w:t>key</w:t>
+      </w:r>
+      <w:r>
+        <w:t xml:space="preserve">) </w:t>
+      </w:r>
+    </w:p>
+    <w:p>
+      <w:r>
+        <w:tab/>
+        <w:t xml:space="preserve">&gt;. </w:t>
+      </w:r>
+      <w:r>
+        <w:rPr>
+          <w:b/>
+          <w:bCs/>
+        </w:rPr>
+        <w:t>Check for exist :</w:t>
+      </w:r>
+      <w:r>
+        <w:t xml:space="preserve"> </w:t>
+      </w:r>
+      <w:proofErr w:type="spellStart"/>
+      <w:r>
+        <w:t>boolean</w:t>
+      </w:r>
+      <w:proofErr w:type="spellEnd"/>
+      <w:r>
+        <w:t xml:space="preserve"> exist = </w:t>
+      </w:r>
+      <w:proofErr w:type="spellStart"/>
+      <w:r>
+        <w:t>map.contains</w:t>
+      </w:r>
+      <w:proofErr w:type="spellEnd"/>
+      <w:r>
+        <w:t>( value )</w:t>
+      </w:r>
+    </w:p>
+    <w:p>
+      <w:r>
+        <w:tab/>
+        <w:t xml:space="preserve">&gt;. </w:t>
+      </w:r>
+      <w:r>
+        <w:rPr>
+          <w:b/>
+          <w:bCs/>
+        </w:rPr>
+        <w:t>Check size :</w:t>
+      </w:r>
+      <w:r>
+        <w:t xml:space="preserve"> </w:t>
+      </w:r>
+      <w:proofErr w:type="spellStart"/>
+      <w:r>
+        <w:t>map.size</w:t>
+      </w:r>
+      <w:proofErr w:type="spellEnd"/>
+      <w:r>
+        <w:t>( )</w:t>
+      </w:r>
+    </w:p>
+    <w:p>
+      <w:r>
+        <w:tab/>
+      </w:r>
+      <w:r>
+        <w:rPr>
+          <w:b/>
+          <w:bCs/>
+        </w:rPr>
+        <w:t>&gt;. Iteration :</w:t>
+      </w:r>
+      <w:r>
+        <w:t xml:space="preserve"> for (</w:t>
+      </w:r>
+      <w:proofErr w:type="spellStart"/>
+      <w:r>
+        <w:t>Map.Entity</w:t>
+      </w:r>
+      <w:proofErr w:type="spellEnd"/>
+      <w:r>
+        <w:t>&lt;</w:t>
+      </w:r>
+      <w:proofErr w:type="spellStart"/>
+      <w:r>
+        <w:t>String,Integer</w:t>
+      </w:r>
+      <w:proofErr w:type="spellEnd"/>
+      <w:r>
+        <w:t>&gt;</w:t>
+      </w:r>
+      <w:proofErr w:type="spellStart"/>
+      <w:r>
+        <w:t>entry:map.entrySet</w:t>
+      </w:r>
+      <w:proofErr w:type="spellEnd"/>
+      <w:r>
+        <w:t>( )</w:t>
+      </w:r>
+      <w:r>
+        <w:t>) {</w:t>
+      </w:r>
+    </w:p>
+    <w:p>
+      <w:pPr>
+        <w:ind w:firstLine="720"/>
+      </w:pPr>
+      <w:r>
+        <w:t>String key=</w:t>
+      </w:r>
+      <w:r>
+        <w:t xml:space="preserve"> </w:t>
+      </w:r>
+      <w:proofErr w:type="spellStart"/>
+      <w:r>
+        <w:t>entry.getkey</w:t>
+      </w:r>
+      <w:proofErr w:type="spellEnd"/>
+      <w:r>
+        <w:t>( );</w:t>
+      </w:r>
+    </w:p>
+    <w:p>
+      <w:pPr>
+        <w:ind w:firstLine="720"/>
+      </w:pPr>
+      <w:r>
+        <w:t xml:space="preserve"> Integer value=</w:t>
+      </w:r>
+      <w:proofErr w:type="spellStart"/>
+      <w:r>
+        <w:t>entry.getValue</w:t>
+      </w:r>
+      <w:proofErr w:type="spellEnd"/>
+      <w:r>
+        <w:t>( ) ;</w:t>
+      </w:r>
+    </w:p>
+    <w:p>
+      <w:pPr>
+        <w:ind w:firstLine="720"/>
+      </w:pPr>
+      <w:r>
+        <w:t>}</w:t>
+      </w:r>
+    </w:p>
+    <w:p>
+      <w:r>
+        <w:tab/>
+      </w:r>
+      <w:r>
+        <w:rPr>
+          <w:b/>
+          <w:bCs/>
+        </w:rPr>
+        <w:t>&gt;.  Remove all :</w:t>
+      </w:r>
+      <w:r>
+        <w:t xml:space="preserve"> </w:t>
+      </w:r>
+      <w:proofErr w:type="spellStart"/>
+      <w:r>
+        <w:t>map.clear</w:t>
+      </w:r>
+      <w:proofErr w:type="spellEnd"/>
+      <w:r>
+        <w:t>( )</w:t>
+      </w:r>
+    </w:p>
+    <w:p/>
+    <w:p/>
+    <w:p>
+      <w:r>
+        <w:sym w:font="Wingdings" w:char="F0E0"/>
+      </w:r>
+      <w:r>
+        <w:t xml:space="preserve">. </w:t>
+      </w:r>
+      <w:proofErr w:type="spellStart"/>
       <w:r>
         <w:rPr>
           <w:b/>
@@ -1793,379 +1731,9 @@
           <w:sz w:val="24"/>
           <w:szCs w:val="24"/>
         </w:rPr>
-        <w:t xml:space="preserve"> </w:t>
-      </w:r>
-      <w:r>
-        <w:t xml:space="preserve">The HashMap does not guarantee any specific order of the elements. The order of the elements may change over </w:t>
-      </w:r>
-      <w:proofErr w:type="gramStart"/>
-      <w:r>
-        <w:t>time ,as</w:t>
-      </w:r>
-      <w:proofErr w:type="gramEnd"/>
-      <w:r>
-        <w:t xml:space="preserve"> it based on the hash code of the keys. It allows one null key and multiple null values. It initially uses an array of linked list to store key value pairs.</w:t>
-      </w:r>
-    </w:p>
-    <w:p>
-      <w:pPr>
-        <w:ind w:firstLine="720"/>
-      </w:pPr>
-      <w:r>
-        <w:t xml:space="preserve">&gt; </w:t>
-      </w:r>
-      <w:r>
-        <w:rPr>
-          <w:b/>
-          <w:bCs/>
-        </w:rPr>
-        <w:t xml:space="preserve">. Add </w:t>
-      </w:r>
-      <w:proofErr w:type="gramStart"/>
-      <w:r>
-        <w:rPr>
-          <w:b/>
-          <w:bCs/>
-        </w:rPr>
-        <w:t>element :</w:t>
-      </w:r>
-      <w:proofErr w:type="gramEnd"/>
-      <w:r>
-        <w:t xml:space="preserve"> </w:t>
-      </w:r>
-      <w:proofErr w:type="spellStart"/>
-      <w:r>
-        <w:t>map.</w:t>
-      </w:r>
-      <w:r>
-        <w:t>put</w:t>
-      </w:r>
-      <w:proofErr w:type="spellEnd"/>
-      <w:r>
-        <w:t>(</w:t>
-      </w:r>
-      <w:r>
-        <w:t xml:space="preserve"> key ,  </w:t>
-      </w:r>
-      <w:r>
-        <w:t>value )</w:t>
-      </w:r>
-    </w:p>
-    <w:p>
-      <w:pPr>
-        <w:ind w:firstLine="720"/>
-      </w:pPr>
-      <w:r>
-        <w:t xml:space="preserve">&gt; </w:t>
-      </w:r>
-      <w:r>
-        <w:rPr>
-          <w:b/>
-          <w:bCs/>
-        </w:rPr>
-        <w:t xml:space="preserve">. </w:t>
-      </w:r>
-      <w:r>
-        <w:rPr>
-          <w:b/>
-          <w:bCs/>
-        </w:rPr>
-        <w:t>get</w:t>
-      </w:r>
-      <w:r>
-        <w:rPr>
-          <w:b/>
-          <w:bCs/>
-        </w:rPr>
-        <w:t xml:space="preserve"> </w:t>
-      </w:r>
-      <w:proofErr w:type="gramStart"/>
-      <w:r>
-        <w:rPr>
-          <w:b/>
-          <w:bCs/>
-        </w:rPr>
-        <w:t>element :</w:t>
-      </w:r>
-      <w:proofErr w:type="gramEnd"/>
-      <w:r>
-        <w:t xml:space="preserve"> </w:t>
-      </w:r>
-      <w:proofErr w:type="spellStart"/>
-      <w:r>
-        <w:t>map.</w:t>
-      </w:r>
-      <w:r>
-        <w:t>get</w:t>
-      </w:r>
-      <w:proofErr w:type="spellEnd"/>
-      <w:r>
-        <w:t>( key )</w:t>
-      </w:r>
-    </w:p>
-    <w:p>
-      <w:r>
-        <w:tab/>
-        <w:t xml:space="preserve">&gt;. </w:t>
-      </w:r>
-      <w:r>
-        <w:rPr>
-          <w:b/>
-          <w:bCs/>
-        </w:rPr>
-        <w:t xml:space="preserve">remove </w:t>
-      </w:r>
-      <w:proofErr w:type="gramStart"/>
-      <w:r>
-        <w:rPr>
-          <w:b/>
-          <w:bCs/>
-        </w:rPr>
-        <w:t>element</w:t>
-      </w:r>
-      <w:r>
-        <w:t xml:space="preserve"> :</w:t>
-      </w:r>
-      <w:proofErr w:type="gramEnd"/>
-      <w:r>
-        <w:t xml:space="preserve"> </w:t>
-      </w:r>
-      <w:proofErr w:type="spellStart"/>
-      <w:r>
-        <w:t>map</w:t>
-      </w:r>
-      <w:r>
-        <w:t>.remove</w:t>
-      </w:r>
-      <w:proofErr w:type="spellEnd"/>
-      <w:r>
-        <w:t xml:space="preserve"> (</w:t>
-      </w:r>
-      <w:r>
-        <w:t>key</w:t>
-      </w:r>
-      <w:r>
-        <w:t xml:space="preserve">) </w:t>
-      </w:r>
-    </w:p>
-    <w:p>
-      <w:r>
-        <w:tab/>
-        <w:t xml:space="preserve">&gt;. </w:t>
-      </w:r>
-      <w:r>
-        <w:rPr>
-          <w:b/>
-          <w:bCs/>
-        </w:rPr>
-        <w:t xml:space="preserve">Check for </w:t>
-      </w:r>
-      <w:proofErr w:type="gramStart"/>
-      <w:r>
-        <w:rPr>
-          <w:b/>
-          <w:bCs/>
-        </w:rPr>
-        <w:t>exist :</w:t>
-      </w:r>
-      <w:proofErr w:type="gramEnd"/>
-      <w:r>
-        <w:t xml:space="preserve"> </w:t>
-      </w:r>
-      <w:proofErr w:type="spellStart"/>
-      <w:r>
-        <w:t>boolean</w:t>
-      </w:r>
-      <w:proofErr w:type="spellEnd"/>
-      <w:r>
-        <w:t xml:space="preserve"> exist = </w:t>
-      </w:r>
-      <w:proofErr w:type="spellStart"/>
-      <w:r>
-        <w:t>map</w:t>
-      </w:r>
-      <w:r>
-        <w:t>.contains</w:t>
-      </w:r>
-      <w:proofErr w:type="spellEnd"/>
-      <w:r>
-        <w:t>( value )</w:t>
-      </w:r>
-    </w:p>
-    <w:p>
-      <w:r>
-        <w:tab/>
-        <w:t xml:space="preserve">&gt;. </w:t>
-      </w:r>
-      <w:r>
-        <w:rPr>
-          <w:b/>
-          <w:bCs/>
-        </w:rPr>
-        <w:t xml:space="preserve">Check </w:t>
-      </w:r>
-      <w:proofErr w:type="gramStart"/>
-      <w:r>
-        <w:rPr>
-          <w:b/>
-          <w:bCs/>
-        </w:rPr>
-        <w:t>size :</w:t>
-      </w:r>
-      <w:proofErr w:type="gramEnd"/>
-      <w:r>
-        <w:t xml:space="preserve"> </w:t>
-      </w:r>
-      <w:proofErr w:type="spellStart"/>
-      <w:r>
-        <w:t>map.size</w:t>
-      </w:r>
-      <w:proofErr w:type="spellEnd"/>
-      <w:r>
-        <w:t>( )</w:t>
-      </w:r>
-    </w:p>
-    <w:p>
-      <w:r>
-        <w:tab/>
-      </w:r>
-      <w:r>
-        <w:rPr>
-          <w:b/>
-          <w:bCs/>
-        </w:rPr>
-        <w:t xml:space="preserve">&gt;. </w:t>
-      </w:r>
-      <w:proofErr w:type="gramStart"/>
-      <w:r>
-        <w:rPr>
-          <w:b/>
-          <w:bCs/>
-        </w:rPr>
-        <w:t>Iteration :</w:t>
-      </w:r>
-      <w:proofErr w:type="gramEnd"/>
-      <w:r>
-        <w:t xml:space="preserve"> for (</w:t>
-      </w:r>
-      <w:proofErr w:type="spellStart"/>
-      <w:r>
-        <w:t>Map.Entity</w:t>
-      </w:r>
-      <w:proofErr w:type="spellEnd"/>
-      <w:r>
-        <w:t>&lt;</w:t>
-      </w:r>
-      <w:proofErr w:type="spellStart"/>
-      <w:r>
-        <w:t>String,Integer</w:t>
-      </w:r>
-      <w:proofErr w:type="spellEnd"/>
-      <w:r>
-        <w:t>&gt;</w:t>
-      </w:r>
-      <w:proofErr w:type="spellStart"/>
-      <w:r>
-        <w:t>entry:map.entrySet</w:t>
-      </w:r>
-      <w:proofErr w:type="spellEnd"/>
-      <w:r>
-        <w:t>( )</w:t>
-      </w:r>
-      <w:r>
-        <w:t>) {</w:t>
-      </w:r>
-    </w:p>
-    <w:p>
-      <w:pPr>
-        <w:ind w:firstLine="720"/>
-      </w:pPr>
-      <w:r>
-        <w:t>String key=</w:t>
-      </w:r>
-      <w:r>
-        <w:t xml:space="preserve"> </w:t>
-      </w:r>
-      <w:proofErr w:type="spellStart"/>
-      <w:proofErr w:type="gramStart"/>
-      <w:r>
-        <w:t>entry.getkey</w:t>
-      </w:r>
-      <w:proofErr w:type="spellEnd"/>
-      <w:proofErr w:type="gramEnd"/>
-      <w:r>
-        <w:t>( );</w:t>
-      </w:r>
-    </w:p>
-    <w:p>
-      <w:pPr>
-        <w:ind w:firstLine="720"/>
-      </w:pPr>
-      <w:r>
-        <w:t xml:space="preserve"> Integer value=</w:t>
-      </w:r>
-      <w:proofErr w:type="spellStart"/>
-      <w:proofErr w:type="gramStart"/>
-      <w:r>
-        <w:t>entry.getValue</w:t>
-      </w:r>
-      <w:proofErr w:type="spellEnd"/>
-      <w:proofErr w:type="gramEnd"/>
-      <w:r>
-        <w:t>( ) ;</w:t>
-      </w:r>
-    </w:p>
-    <w:p>
-      <w:pPr>
-        <w:ind w:firstLine="720"/>
-      </w:pPr>
-      <w:r>
-        <w:t>}</w:t>
-      </w:r>
-    </w:p>
-    <w:p>
-      <w:r>
-        <w:tab/>
-      </w:r>
-      <w:r>
-        <w:rPr>
-          <w:b/>
-          <w:bCs/>
-        </w:rPr>
-        <w:t xml:space="preserve">&gt;.  Remove </w:t>
-      </w:r>
-      <w:proofErr w:type="gramStart"/>
-      <w:r>
-        <w:rPr>
-          <w:b/>
-          <w:bCs/>
-        </w:rPr>
-        <w:t>all :</w:t>
-      </w:r>
-      <w:proofErr w:type="gramEnd"/>
-      <w:r>
-        <w:t xml:space="preserve"> </w:t>
-      </w:r>
-      <w:proofErr w:type="spellStart"/>
-      <w:r>
-        <w:t>map.clear</w:t>
-      </w:r>
-      <w:proofErr w:type="spellEnd"/>
-      <w:r>
-        <w:t>( )</w:t>
-      </w:r>
-    </w:p>
-    <w:p/>
-    <w:p/>
-    <w:p>
-      <w:r>
-        <w:sym w:font="Wingdings" w:char="F0E0"/>
-      </w:r>
-      <w:r>
-        <w:t xml:space="preserve">. </w:t>
-      </w:r>
-      <w:proofErr w:type="spellStart"/>
-      <w:proofErr w:type="gramStart"/>
+        <w:t>TreeMap</w:t>
+      </w:r>
+      <w:proofErr w:type="spellEnd"/>
       <w:r>
         <w:rPr>
           <w:b/>
@@ -2175,58 +1743,56 @@
           <w:sz w:val="24"/>
           <w:szCs w:val="24"/>
         </w:rPr>
+        <w:t xml:space="preserve"> : </w:t>
+      </w:r>
+      <w:r>
+        <w:t xml:space="preserve">The </w:t>
+      </w:r>
+      <w:proofErr w:type="spellStart"/>
+      <w:r>
         <w:t>TreeMap</w:t>
       </w:r>
       <w:proofErr w:type="spellEnd"/>
       <w:r>
-        <w:rPr>
-          <w:b/>
-          <w:bCs/>
-          <w:i/>
-          <w:iCs/>
-          <w:sz w:val="24"/>
-          <w:szCs w:val="24"/>
-        </w:rPr>
-        <w:t xml:space="preserve"> :</w:t>
-      </w:r>
-      <w:proofErr w:type="gramEnd"/>
-      <w:r>
-        <w:rPr>
-          <w:b/>
-          <w:bCs/>
-          <w:i/>
-          <w:iCs/>
-          <w:sz w:val="24"/>
-          <w:szCs w:val="24"/>
-        </w:rPr>
+        <w:t xml:space="preserve"> is maintains the element in the sorted order</w:t>
+      </w:r>
+      <w:r>
+        <w:t>. The elements are sorted according to their keys. It does not allow null key. When we make a try it throws  “</w:t>
+      </w:r>
+      <w:proofErr w:type="spellStart"/>
+      <w:r>
+        <w:t>NullPointerException</w:t>
+      </w:r>
+      <w:proofErr w:type="spellEnd"/>
+      <w:r>
+        <w:t>” .It initially uses a Red-Black tree to store the key value pairs. This tree structure maintains the elements in the sorted order.</w:t>
+      </w:r>
+    </w:p>
+    <w:p>
+      <w:pPr>
+        <w:ind w:firstLine="720"/>
+      </w:pPr>
+      <w:r>
+        <w:tab/>
+        <w:t xml:space="preserve">&gt; </w:t>
+      </w:r>
+      <w:r>
+        <w:rPr>
+          <w:b/>
+          <w:bCs/>
+        </w:rPr>
+        <w:t>. Add element :</w:t>
+      </w:r>
+      <w:r>
         <w:t xml:space="preserve"> </w:t>
       </w:r>
-      <w:r>
-        <w:t xml:space="preserve">The </w:t>
-      </w:r>
-      <w:proofErr w:type="spellStart"/>
-      <w:r>
-        <w:t>TreeMap</w:t>
-      </w:r>
-      <w:proofErr w:type="spellEnd"/>
-      <w:r>
-        <w:t xml:space="preserve"> is maintains the element in the sorted order</w:t>
-      </w:r>
-      <w:r>
-        <w:t xml:space="preserve">. The elements are sorted according to their keys. It does not allow null key. When we make a try it </w:t>
-      </w:r>
-      <w:proofErr w:type="gramStart"/>
-      <w:r>
-        <w:t>throws  “</w:t>
-      </w:r>
-      <w:proofErr w:type="spellStart"/>
-      <w:proofErr w:type="gramEnd"/>
-      <w:r>
-        <w:t>NullPointerException</w:t>
-      </w:r>
-      <w:proofErr w:type="spellEnd"/>
-      <w:r>
-        <w:t>” .It initially uses a Red-Black tree to store the key value pairs. This tree structure maintains the elements in the sorted order.</w:t>
+      <w:proofErr w:type="spellStart"/>
+      <w:r>
+        <w:t>map.put</w:t>
+      </w:r>
+      <w:proofErr w:type="spellEnd"/>
+      <w:r>
+        <w:t>( key ,  value )</w:t>
       </w:r>
     </w:p>
     <w:p>
@@ -2235,9 +1801,6 @@
       </w:pPr>
       <w:r>
         <w:lastRenderedPageBreak/>
-        <w:tab/>
-      </w:r>
-      <w:r>
         <w:t xml:space="preserve">&gt; </w:t>
       </w:r>
       <w:r>
@@ -2245,41 +1808,6 @@
           <w:b/>
           <w:bCs/>
         </w:rPr>
-        <w:t xml:space="preserve">. Add </w:t>
-      </w:r>
-      <w:proofErr w:type="gramStart"/>
-      <w:r>
-        <w:rPr>
-          <w:b/>
-          <w:bCs/>
-        </w:rPr>
-        <w:t>element :</w:t>
-      </w:r>
-      <w:proofErr w:type="gramEnd"/>
-      <w:r>
-        <w:t xml:space="preserve"> </w:t>
-      </w:r>
-      <w:proofErr w:type="spellStart"/>
-      <w:r>
-        <w:t>map.put</w:t>
-      </w:r>
-      <w:proofErr w:type="spellEnd"/>
-      <w:r>
-        <w:t>( key ,  value )</w:t>
-      </w:r>
-    </w:p>
-    <w:p>
-      <w:pPr>
-        <w:ind w:firstLine="720"/>
-      </w:pPr>
-      <w:r>
-        <w:t xml:space="preserve">&gt; </w:t>
-      </w:r>
-      <w:r>
-        <w:rPr>
-          <w:b/>
-          <w:bCs/>
-        </w:rPr>
         <w:t xml:space="preserve">. </w:t>
       </w:r>
       <w:r>
@@ -2294,17 +1822,8 @@
           <w:b/>
           <w:bCs/>
         </w:rPr>
-        <w:t xml:space="preserve"> </w:t>
-      </w:r>
-      <w:proofErr w:type="gramStart"/>
-      <w:r>
-        <w:rPr>
-          <w:b/>
-          <w:bCs/>
-        </w:rPr>
-        <w:t>element :</w:t>
-      </w:r>
-      <w:proofErr w:type="gramEnd"/>
+        <w:t xml:space="preserve"> element :</w:t>
+      </w:r>
       <w:r>
         <w:t xml:space="preserve"> </w:t>
       </w:r>
@@ -2327,22 +1846,10 @@
           <w:b/>
           <w:bCs/>
         </w:rPr>
-        <w:t xml:space="preserve">remove </w:t>
-      </w:r>
-      <w:proofErr w:type="gramStart"/>
-      <w:r>
-        <w:rPr>
-          <w:b/>
-          <w:bCs/>
-        </w:rPr>
-        <w:t>element</w:t>
-      </w:r>
-      <w:r>
-        <w:t xml:space="preserve"> :</w:t>
-      </w:r>
-      <w:proofErr w:type="gramEnd"/>
-      <w:r>
-        <w:t xml:space="preserve"> </w:t>
+        <w:t>remove element</w:t>
+      </w:r>
+      <w:r>
+        <w:t xml:space="preserve"> : </w:t>
       </w:r>
       <w:proofErr w:type="spellStart"/>
       <w:r>
@@ -2363,17 +1870,8 @@
           <w:b/>
           <w:bCs/>
         </w:rPr>
-        <w:t xml:space="preserve">Check for </w:t>
-      </w:r>
-      <w:proofErr w:type="gramStart"/>
-      <w:r>
-        <w:rPr>
-          <w:b/>
-          <w:bCs/>
-        </w:rPr>
-        <w:t>exist :</w:t>
-      </w:r>
-      <w:proofErr w:type="gramEnd"/>
+        <w:t>Check for exist :</w:t>
+      </w:r>
       <w:r>
         <w:t xml:space="preserve"> </w:t>
       </w:r>
@@ -2404,17 +1902,8 @@
           <w:b/>
           <w:bCs/>
         </w:rPr>
-        <w:t xml:space="preserve">Check </w:t>
-      </w:r>
-      <w:proofErr w:type="gramStart"/>
-      <w:r>
-        <w:rPr>
-          <w:b/>
-          <w:bCs/>
-        </w:rPr>
-        <w:t>size :</w:t>
-      </w:r>
-      <w:proofErr w:type="gramEnd"/>
+        <w:t>Check size :</w:t>
+      </w:r>
       <w:r>
         <w:t xml:space="preserve"> </w:t>
       </w:r>
@@ -2436,17 +1925,8 @@
           <w:b/>
           <w:bCs/>
         </w:rPr>
-        <w:t xml:space="preserve">&gt;. </w:t>
-      </w:r>
-      <w:proofErr w:type="gramStart"/>
-      <w:r>
-        <w:rPr>
-          <w:b/>
-          <w:bCs/>
-        </w:rPr>
-        <w:t>Iteration :</w:t>
-      </w:r>
-      <w:proofErr w:type="gramEnd"/>
+        <w:t>&gt;. Iteration :</w:t>
+      </w:r>
       <w:r>
         <w:t xml:space="preserve"> for (</w:t>
       </w:r>
@@ -2483,12 +1963,10 @@
         <w:t xml:space="preserve">String key= </w:t>
       </w:r>
       <w:proofErr w:type="spellStart"/>
-      <w:proofErr w:type="gramStart"/>
       <w:r>
         <w:t>entry.getkey</w:t>
       </w:r>
       <w:proofErr w:type="spellEnd"/>
-      <w:proofErr w:type="gramEnd"/>
       <w:r>
         <w:t>( );</w:t>
       </w:r>
@@ -2501,12 +1979,10 @@
         <w:t xml:space="preserve"> Integer value=</w:t>
       </w:r>
       <w:proofErr w:type="spellStart"/>
-      <w:proofErr w:type="gramStart"/>
       <w:r>
         <w:t>entry.getValue</w:t>
       </w:r>
       <w:proofErr w:type="spellEnd"/>
-      <w:proofErr w:type="gramEnd"/>
       <w:r>
         <w:t>( ) ;</w:t>
       </w:r>
@@ -2528,17 +2004,8 @@
           <w:b/>
           <w:bCs/>
         </w:rPr>
-        <w:t xml:space="preserve">&gt;.  Remove </w:t>
-      </w:r>
-      <w:proofErr w:type="gramStart"/>
-      <w:r>
-        <w:rPr>
-          <w:b/>
-          <w:bCs/>
-        </w:rPr>
-        <w:t>all :</w:t>
-      </w:r>
-      <w:proofErr w:type="gramEnd"/>
+        <w:t>&gt;.  Remove all :</w:t>
+      </w:r>
       <w:r>
         <w:t xml:space="preserve"> </w:t>
       </w:r>
@@ -2551,6 +2018,56 @@
         <w:t>( )</w:t>
       </w:r>
     </w:p>
+    <w:p/>
+    <w:p>
+      <w:r>
+        <w:t>6). What is foreach method ?</w:t>
+      </w:r>
+    </w:p>
+    <w:p>
+      <w:r>
+        <w:t xml:space="preserve"> In java collection framework foreach method is used to perform a action for each element in the collection</w:t>
+      </w:r>
+    </w:p>
+    <w:p>
+      <w:r>
+        <w:t xml:space="preserve">Syntax :- </w:t>
+      </w:r>
+      <w:proofErr w:type="spellStart"/>
+      <w:r>
+        <w:t>CollectionName.ForEach</w:t>
+      </w:r>
+      <w:proofErr w:type="spellEnd"/>
+      <w:r>
+        <w:t xml:space="preserve">( </w:t>
+      </w:r>
+      <w:proofErr w:type="spellStart"/>
+      <w:r>
+        <w:t>variablename</w:t>
+      </w:r>
+      <w:proofErr w:type="spellEnd"/>
+      <w:r>
+        <w:t xml:space="preserve">-&gt; </w:t>
+      </w:r>
+      <w:proofErr w:type="spellStart"/>
+      <w:r>
+        <w:t>System.out.println</w:t>
+      </w:r>
+      <w:proofErr w:type="spellEnd"/>
+      <w:r>
+        <w:t>(</w:t>
+      </w:r>
+      <w:proofErr w:type="spellStart"/>
+      <w:r>
+        <w:t>variableName</w:t>
+      </w:r>
+      <w:proofErr w:type="spellEnd"/>
+      <w:r>
+        <w:t>);</w:t>
+      </w:r>
+    </w:p>
+    <w:p/>
+    <w:p/>
     <w:p/>
     <w:p/>
     <w:p/>
@@ -3090,7 +2607,7 @@
   <w:style w:type="paragraph" w:default="1" w:styleId="Normal">
     <w:name w:val="Normal"/>
     <w:qFormat/>
-    <w:rsid w:val="00204924"/>
+    <w:rsid w:val="000D6D16"/>
   </w:style>
   <w:style w:type="paragraph" w:styleId="Heading1">
     <w:name w:val="heading 1"/>

</xml_diff>